<commit_message>
primera actualizacion de home
</commit_message>
<xml_diff>
--- a/src/assets/reto botslovers.docx
+++ b/src/assets/reto botslovers.docx
@@ -325,6 +325,7 @@
         <w:pStyle w:val="Textoindependiente"/>
         <w:spacing w:line="242" w:lineRule="auto"/>
         <w:ind w:left="105" w:right="121"/>
+        <w:jc w:val="left"/>
       </w:pPr>
       <w:proofErr w:type="spellStart"/>
       <w:r>
@@ -4278,6 +4279,31 @@
         <w:ind w:right="124"/>
         <w:rPr>
           <w:sz w:val="24"/>
+        </w:rPr>
+      </w:pPr>
+    </w:p>
+    <w:p>
+      <w:pPr>
+        <w:tabs>
+          <w:tab w:val="left" w:pos="824"/>
+        </w:tabs>
+        <w:spacing w:before="3" w:line="237" w:lineRule="auto"/>
+        <w:ind w:right="124"/>
+        <w:rPr>
+          <w:sz w:val="24"/>
+        </w:rPr>
+      </w:pPr>
+    </w:p>
+    <w:p>
+      <w:pPr>
+        <w:tabs>
+          <w:tab w:val="left" w:pos="824"/>
+        </w:tabs>
+        <w:spacing w:before="3" w:line="237" w:lineRule="auto"/>
+        <w:ind w:right="124"/>
+        <w:rPr>
+          <w:sz w:val="24"/>
+          <w:u w:val="single"/>
         </w:rPr>
       </w:pPr>
     </w:p>

</xml_diff>